<commit_message>
fonction d'affichage de l'horaire
</commit_message>
<xml_diff>
--- a/documentation/Annexe 3 Canevas Dossier de projet.docx
+++ b/documentation/Annexe 3 Canevas Dossier de projet.docx
@@ -1,6 +1,6 @@
 
 <file path=word/document.xml><?xml version="1.0" encoding="utf-8"?>
-<w:document xmlns:wpc="http://schemas.microsoft.com/office/word/2010/wordprocessingCanvas" xmlns:cx="http://schemas.microsoft.com/office/drawing/2014/chartex" xmlns:cx1="http://schemas.microsoft.com/office/drawing/2015/9/8/chartex" xmlns:cx2="http://schemas.microsoft.com/office/drawing/2015/10/21/chartex" xmlns:cx3="http://schemas.microsoft.com/office/drawing/2016/5/9/chartex" xmlns:cx4="http://schemas.microsoft.com/office/drawing/2016/5/10/chartex" xmlns:cx5="http://schemas.microsoft.com/office/drawing/2016/5/11/chartex" xmlns:cx6="http://schemas.microsoft.com/office/drawing/2016/5/12/chartex" xmlns:cx7="http://schemas.microsoft.com/office/drawing/2016/5/13/chartex" xmlns:cx8="http://schemas.microsoft.com/office/drawing/2016/5/14/chartex" xmlns:mc="http://schemas.openxmlformats.org/markup-compatibility/2006" xmlns:aink="http://schemas.microsoft.com/office/drawing/2016/ink" xmlns:am3d="http://schemas.microsoft.com/office/drawing/2017/model3d" xmlns:o="urn:schemas-microsoft-com:office:office" xmlns:oel="http://schemas.microsoft.com/office/2019/extlst" xmlns:r="http://schemas.openxmlformats.org/officeDocument/2006/relationships" xmlns:m="http://schemas.openxmlformats.org/officeDocument/2006/math" xmlns:v="urn:schemas-microsoft-com:vml" xmlns:wp14="http://schemas.microsoft.com/office/word/2010/wordprocessingDrawing" xmlns:wp="http://schemas.openxmlformats.org/drawingml/2006/wordprocessingDrawing" xmlns:w10="urn:schemas-microsoft-com:office:word" xmlns:w="http://schemas.openxmlformats.org/wordprocessingml/2006/main" xmlns:w14="http://schemas.microsoft.com/office/word/2010/wordml" xmlns:w15="http://schemas.microsoft.com/office/word/2012/wordml" xmlns:w16cex="http://schemas.microsoft.com/office/word/2018/wordml/cex" xmlns:w16cid="http://schemas.microsoft.com/office/word/2016/wordml/cid" xmlns:w16="http://schemas.microsoft.com/office/word/2018/wordml" xmlns:w16sdtdh="http://schemas.microsoft.com/office/word/2020/wordml/sdtdatahash" xmlns:w16se="http://schemas.microsoft.com/office/word/2015/wordml/symex" xmlns:wpg="http://schemas.microsoft.com/office/word/2010/wordprocessingGroup" xmlns:wpi="http://schemas.microsoft.com/office/word/2010/wordprocessingInk" xmlns:wne="http://schemas.microsoft.com/office/word/2006/wordml" xmlns:wps="http://schemas.microsoft.com/office/word/2010/wordprocessingShape" mc:Ignorable="w14 w15 w16se w16cid w16 w16cex w16sdtdh wp14">
+<w:document xmlns:wpc="http://schemas.microsoft.com/office/word/2010/wordprocessingCanvas" xmlns:cx="http://schemas.microsoft.com/office/drawing/2014/chartex" xmlns:cx1="http://schemas.microsoft.com/office/drawing/2015/9/8/chartex" xmlns:mc="http://schemas.openxmlformats.org/markup-compatibility/2006" xmlns:o="urn:schemas-microsoft-com:office:office" xmlns:r="http://schemas.openxmlformats.org/officeDocument/2006/relationships" xmlns:m="http://schemas.openxmlformats.org/officeDocument/2006/math" xmlns:v="urn:schemas-microsoft-com:vml" xmlns:wp14="http://schemas.microsoft.com/office/word/2010/wordprocessingDrawing" xmlns:wp="http://schemas.openxmlformats.org/drawingml/2006/wordprocessingDrawing" xmlns:w10="urn:schemas-microsoft-com:office:word" xmlns:w="http://schemas.openxmlformats.org/wordprocessingml/2006/main" xmlns:w14="http://schemas.microsoft.com/office/word/2010/wordml" xmlns:w15="http://schemas.microsoft.com/office/word/2012/wordml" xmlns:w16se="http://schemas.microsoft.com/office/word/2015/wordml/symex" xmlns:wpg="http://schemas.microsoft.com/office/word/2010/wordprocessingGroup" xmlns:wpi="http://schemas.microsoft.com/office/word/2010/wordprocessingInk" xmlns:wne="http://schemas.microsoft.com/office/word/2006/wordml" xmlns:wps="http://schemas.microsoft.com/office/word/2010/wordprocessingShape" mc:Ignorable="w14 w15 w16se wp14">
   <w:body>
     <w:p>
       <w:pPr>
@@ -75,6 +75,7 @@
                 <w:sz w:val="96"/>
               </w:rPr>
             </w:pPr>
+            <w:proofErr w:type="spellStart"/>
             <w:r>
               <w:rPr>
                 <w:rFonts w:ascii="Impact" w:hAnsi="Impact"/>
@@ -82,6 +83,7 @@
               </w:rPr>
               <w:t>Pre-Tpi</w:t>
             </w:r>
+            <w:proofErr w:type="spellEnd"/>
           </w:p>
           <w:p>
             <w:pPr>
@@ -91,6 +93,7 @@
                 <w:sz w:val="96"/>
               </w:rPr>
             </w:pPr>
+            <w:proofErr w:type="spellStart"/>
             <w:r>
               <w:rPr>
                 <w:rFonts w:ascii="Impact" w:hAnsi="Impact"/>
@@ -98,6 +101,7 @@
               </w:rPr>
               <w:t>Ecolopnv</w:t>
             </w:r>
+            <w:proofErr w:type="spellEnd"/>
           </w:p>
         </w:tc>
       </w:tr>
@@ -130,14 +134,10 @@
     <w:p/>
     <w:p/>
     <w:p/>
-    <w:p/>
-    <w:p/>
-    <w:p/>
-    <w:p/>
-    <w:p/>
-    <w:p/>
-    <w:p/>
-    <w:p/>
+    <w:p>
+      <w:bookmarkStart w:id="0" w:name="_GoBack"/>
+      <w:bookmarkEnd w:id="0"/>
+    </w:p>
     <w:p/>
     <w:p/>
     <w:p/>
@@ -2182,7 +2182,7 @@
       <w:pPr>
         <w:pStyle w:val="Titre1"/>
       </w:pPr>
-      <w:bookmarkStart w:id="0" w:name="_Toc499021832"/>
+      <w:bookmarkStart w:id="1" w:name="_Toc499021832"/>
       <w:r>
         <w:lastRenderedPageBreak/>
         <w:t>Analyse prél</w:t>
@@ -2193,7 +2193,7 @@
       <w:r>
         <w:t>minaire</w:t>
       </w:r>
-      <w:bookmarkEnd w:id="0"/>
+      <w:bookmarkEnd w:id="1"/>
     </w:p>
     <w:p>
       <w:pPr>
@@ -2203,7 +2203,7 @@
           <w:iCs/>
         </w:rPr>
       </w:pPr>
-      <w:bookmarkStart w:id="1" w:name="_Toc499021833"/>
+      <w:bookmarkStart w:id="2" w:name="_Toc499021833"/>
       <w:r>
         <w:rPr>
           <w:i w:val="0"/>
@@ -2211,7 +2211,7 @@
         </w:rPr>
         <w:t>Introduction</w:t>
       </w:r>
-      <w:bookmarkEnd w:id="1"/>
+      <w:bookmarkEnd w:id="2"/>
       <w:r>
         <w:rPr>
           <w:i w:val="0"/>
@@ -2230,7 +2230,15 @@
         </w:rPr>
       </w:pPr>
       <w:r>
-        <w:t>Le projet ecolopnv est un site web permettant au</w:t>
+        <w:t xml:space="preserve">Le projet </w:t>
+      </w:r>
+      <w:proofErr w:type="spellStart"/>
+      <w:r>
+        <w:t>ecolopnv</w:t>
+      </w:r>
+      <w:proofErr w:type="spellEnd"/>
+      <w:r>
+        <w:t xml:space="preserve"> est un site web permettant au</w:t>
       </w:r>
       <w:r>
         <w:t>x</w:t>
@@ -2242,13 +2250,29 @@
         <w:t>s</w:t>
       </w:r>
       <w:r>
-        <w:t xml:space="preserve"> du cpnv de </w:t>
+        <w:t xml:space="preserve"> du </w:t>
+      </w:r>
+      <w:proofErr w:type="spellStart"/>
+      <w:r>
+        <w:t>cpnv</w:t>
+      </w:r>
+      <w:proofErr w:type="spellEnd"/>
+      <w:r>
+        <w:t xml:space="preserve"> de </w:t>
       </w:r>
       <w:r>
         <w:t>trouver un covoiturage près de chez eux en fonction de leur horaire</w:t>
       </w:r>
       <w:r>
-        <w:t>. Ce site crée avec un Framework PHP : Laravel.</w:t>
+        <w:t xml:space="preserve">. Ce site crée avec un Framework PHP : </w:t>
+      </w:r>
+      <w:proofErr w:type="spellStart"/>
+      <w:r>
+        <w:t>Laravel</w:t>
+      </w:r>
+      <w:proofErr w:type="spellEnd"/>
+      <w:r>
+        <w:t>.</w:t>
       </w:r>
     </w:p>
     <w:p>
@@ -2266,7 +2290,7 @@
           <w:iCs/>
         </w:rPr>
       </w:pPr>
-      <w:bookmarkStart w:id="2" w:name="_Toc499021834"/>
+      <w:bookmarkStart w:id="3" w:name="_Toc499021834"/>
       <w:r>
         <w:rPr>
           <w:i w:val="0"/>
@@ -2274,7 +2298,7 @@
         </w:rPr>
         <w:t>Objectifs</w:t>
       </w:r>
-      <w:bookmarkEnd w:id="2"/>
+      <w:bookmarkEnd w:id="3"/>
     </w:p>
     <w:p>
       <w:pPr>
@@ -2379,7 +2403,7 @@
         </w:rPr>
         <w:br w:type="page"/>
       </w:r>
-      <w:bookmarkStart w:id="3" w:name="_Toc499021835"/>
+      <w:bookmarkStart w:id="4" w:name="_Toc499021835"/>
       <w:r>
         <w:rPr>
           <w:i w:val="0"/>
@@ -2395,31 +2419,41 @@
         </w:rPr>
         <w:t xml:space="preserve"> initiale</w:t>
       </w:r>
-      <w:bookmarkEnd w:id="3"/>
-    </w:p>
-    <w:p>
-      <w:pPr>
-        <w:rPr>
-          <w:szCs w:val="14"/>
-        </w:rPr>
-      </w:pPr>
-    </w:p>
-    <w:p>
-      <w:pPr>
-        <w:rPr>
-          <w:i/>
-          <w:iCs/>
-          <w:szCs w:val="14"/>
-        </w:rPr>
-      </w:pPr>
-      <w:r>
-        <w:rPr>
-          <w:i/>
-          <w:iCs/>
-          <w:szCs w:val="14"/>
-        </w:rPr>
-        <w:t>La planification de ce projet sera faite sur Icesrum</w:t>
-      </w:r>
+      <w:bookmarkEnd w:id="4"/>
+    </w:p>
+    <w:p>
+      <w:pPr>
+        <w:rPr>
+          <w:szCs w:val="14"/>
+        </w:rPr>
+      </w:pPr>
+    </w:p>
+    <w:p>
+      <w:pPr>
+        <w:rPr>
+          <w:i/>
+          <w:iCs/>
+          <w:szCs w:val="14"/>
+        </w:rPr>
+      </w:pPr>
+      <w:r>
+        <w:rPr>
+          <w:i/>
+          <w:iCs/>
+          <w:szCs w:val="14"/>
+        </w:rPr>
+        <w:t xml:space="preserve">La planification de ce projet sera faite sur </w:t>
+      </w:r>
+      <w:proofErr w:type="spellStart"/>
+      <w:r>
+        <w:rPr>
+          <w:i/>
+          <w:iCs/>
+          <w:szCs w:val="14"/>
+        </w:rPr>
+        <w:t>Icesrum</w:t>
+      </w:r>
+      <w:proofErr w:type="spellEnd"/>
     </w:p>
     <w:p>
       <w:pPr>
@@ -2461,7 +2495,25 @@
           <w:iCs/>
           <w:szCs w:val="14"/>
         </w:rPr>
-        <w:t>Le premier pour la prise en main de Laravel et le login</w:t>
+        <w:t xml:space="preserve">Le premier pour la prise en main de </w:t>
+      </w:r>
+      <w:proofErr w:type="spellStart"/>
+      <w:r>
+        <w:rPr>
+          <w:i/>
+          <w:iCs/>
+          <w:szCs w:val="14"/>
+        </w:rPr>
+        <w:t>Laravel</w:t>
+      </w:r>
+      <w:proofErr w:type="spellEnd"/>
+      <w:r>
+        <w:rPr>
+          <w:i/>
+          <w:iCs/>
+          <w:szCs w:val="14"/>
+        </w:rPr>
+        <w:t xml:space="preserve"> et le login</w:t>
       </w:r>
     </w:p>
     <w:p>
@@ -2518,14 +2570,14 @@
       <w:pPr>
         <w:pStyle w:val="Titre1"/>
       </w:pPr>
-      <w:bookmarkStart w:id="4" w:name="_Toc499021836"/>
+      <w:bookmarkStart w:id="5" w:name="_Toc499021836"/>
       <w:r>
         <w:t>Analyse</w:t>
       </w:r>
       <w:r>
         <w:t xml:space="preserve"> / Conception</w:t>
       </w:r>
-      <w:bookmarkEnd w:id="4"/>
+      <w:bookmarkEnd w:id="5"/>
     </w:p>
     <w:p>
       <w:pPr>
@@ -2535,7 +2587,7 @@
           <w:iCs/>
         </w:rPr>
       </w:pPr>
-      <w:bookmarkStart w:id="5" w:name="_Toc499021837"/>
+      <w:bookmarkStart w:id="6" w:name="_Toc499021837"/>
       <w:r>
         <w:rPr>
           <w:i w:val="0"/>
@@ -2543,7 +2595,7 @@
         </w:rPr>
         <w:t>Concept</w:t>
       </w:r>
-      <w:bookmarkEnd w:id="5"/>
+      <w:bookmarkEnd w:id="6"/>
     </w:p>
     <w:p>
       <w:pPr>
@@ -2598,8 +2650,21 @@
           <w:szCs w:val="14"/>
           <w:lang w:eastAsia="fr-FR"/>
         </w:rPr>
-        <w:t xml:space="preserve"> complet avec toutes ses annexes:</w:t>
-      </w:r>
+        <w:t xml:space="preserve"> complet avec toutes ses </w:t>
+      </w:r>
+      <w:proofErr w:type="gramStart"/>
+      <w:r>
+        <w:rPr>
+          <w:rFonts w:ascii="Arial" w:hAnsi="Arial"/>
+          <w:i/>
+          <w:iCs/>
+          <w:sz w:val="24"/>
+          <w:szCs w:val="14"/>
+          <w:lang w:eastAsia="fr-FR"/>
+        </w:rPr>
+        <w:t>annexes:</w:t>
+      </w:r>
+      <w:proofErr w:type="gramEnd"/>
     </w:p>
     <w:p>
       <w:pPr>
@@ -2664,6 +2729,7 @@
           <w:lang w:eastAsia="fr-FR"/>
         </w:rPr>
       </w:pPr>
+      <w:proofErr w:type="gramStart"/>
       <w:r>
         <w:rPr>
           <w:rFonts w:ascii="Arial" w:hAnsi="Arial"/>
@@ -2684,7 +2750,43 @@
           <w:szCs w:val="14"/>
           <w:lang w:eastAsia="fr-FR"/>
         </w:rPr>
-        <w:t>ultimédia: carte de site, maquettes papier, story board préliminaire, …</w:t>
+        <w:t>ultimédia:</w:t>
+      </w:r>
+      <w:proofErr w:type="gramEnd"/>
+      <w:r>
+        <w:rPr>
+          <w:rFonts w:ascii="Arial" w:hAnsi="Arial"/>
+          <w:i/>
+          <w:iCs/>
+          <w:sz w:val="24"/>
+          <w:szCs w:val="14"/>
+          <w:lang w:eastAsia="fr-FR"/>
+        </w:rPr>
+        <w:t xml:space="preserve"> carte de site, maquettes papier, story </w:t>
+      </w:r>
+      <w:proofErr w:type="spellStart"/>
+      <w:r>
+        <w:rPr>
+          <w:rFonts w:ascii="Arial" w:hAnsi="Arial"/>
+          <w:i/>
+          <w:iCs/>
+          <w:sz w:val="24"/>
+          <w:szCs w:val="14"/>
+          <w:lang w:eastAsia="fr-FR"/>
+        </w:rPr>
+        <w:t>board</w:t>
+      </w:r>
+      <w:proofErr w:type="spellEnd"/>
+      <w:r>
+        <w:rPr>
+          <w:rFonts w:ascii="Arial" w:hAnsi="Arial"/>
+          <w:i/>
+          <w:iCs/>
+          <w:sz w:val="24"/>
+          <w:szCs w:val="14"/>
+          <w:lang w:eastAsia="fr-FR"/>
+        </w:rPr>
+        <w:t xml:space="preserve"> préliminaire, …</w:t>
       </w:r>
     </w:p>
     <w:p>
@@ -2723,7 +2825,31 @@
           <w:szCs w:val="14"/>
           <w:lang w:eastAsia="fr-FR"/>
         </w:rPr>
-        <w:t>ases de données: interfaces graphiques, modèle conceptuel</w:t>
+        <w:t xml:space="preserve">ases de </w:t>
+      </w:r>
+      <w:proofErr w:type="gramStart"/>
+      <w:r>
+        <w:rPr>
+          <w:rFonts w:ascii="Arial" w:hAnsi="Arial"/>
+          <w:i/>
+          <w:iCs/>
+          <w:sz w:val="24"/>
+          <w:szCs w:val="14"/>
+          <w:lang w:eastAsia="fr-FR"/>
+        </w:rPr>
+        <w:t>données:</w:t>
+      </w:r>
+      <w:proofErr w:type="gramEnd"/>
+      <w:r>
+        <w:rPr>
+          <w:rFonts w:ascii="Arial" w:hAnsi="Arial"/>
+          <w:i/>
+          <w:iCs/>
+          <w:sz w:val="24"/>
+          <w:szCs w:val="14"/>
+          <w:lang w:eastAsia="fr-FR"/>
+        </w:rPr>
+        <w:t xml:space="preserve"> interfaces graphiques, modèle conceptuel</w:t>
       </w:r>
       <w:r>
         <w:rPr>
@@ -2753,6 +2879,7 @@
           <w:lang w:eastAsia="fr-FR"/>
         </w:rPr>
       </w:pPr>
+      <w:proofErr w:type="gramStart"/>
       <w:r>
         <w:rPr>
           <w:rFonts w:ascii="Arial" w:hAnsi="Arial"/>
@@ -2773,7 +2900,19 @@
           <w:szCs w:val="14"/>
           <w:lang w:eastAsia="fr-FR"/>
         </w:rPr>
-        <w:t>rogrammation: interfaces graphiques, maquettes, analyse fonctionnelle…</w:t>
+        <w:t>rogrammation:</w:t>
+      </w:r>
+      <w:proofErr w:type="gramEnd"/>
+      <w:r>
+        <w:rPr>
+          <w:rFonts w:ascii="Arial" w:hAnsi="Arial"/>
+          <w:i/>
+          <w:iCs/>
+          <w:sz w:val="24"/>
+          <w:szCs w:val="14"/>
+          <w:lang w:eastAsia="fr-FR"/>
+        </w:rPr>
+        <w:t xml:space="preserve"> interfaces graphiques, maquettes, analyse fonctionnelle…</w:t>
       </w:r>
     </w:p>
     <w:p>
@@ -2828,8 +2967,8 @@
           <w:iCs/>
         </w:rPr>
       </w:pPr>
-      <w:bookmarkStart w:id="6" w:name="_Toc71691012"/>
-      <w:bookmarkStart w:id="7" w:name="_Toc499021838"/>
+      <w:bookmarkStart w:id="7" w:name="_Toc71691012"/>
+      <w:bookmarkStart w:id="8" w:name="_Toc499021838"/>
       <w:r>
         <w:rPr>
           <w:i w:val="0"/>
@@ -2837,8 +2976,8 @@
         </w:rPr>
         <w:t>Stratégie de test</w:t>
       </w:r>
-      <w:bookmarkEnd w:id="6"/>
       <w:bookmarkEnd w:id="7"/>
+      <w:bookmarkEnd w:id="8"/>
     </w:p>
     <w:p/>
     <w:p>
@@ -2899,7 +3038,25 @@
           <w:iCs/>
           <w:szCs w:val="14"/>
         </w:rPr>
-        <w:t>Les tests sont créés à l’écriture des stories Et sont effectuer lors de la sprint review.</w:t>
+        <w:t xml:space="preserve">Les tests sont créés à l’écriture des stories Et sont effectuer lors de la sprint </w:t>
+      </w:r>
+      <w:proofErr w:type="spellStart"/>
+      <w:r>
+        <w:rPr>
+          <w:i/>
+          <w:iCs/>
+          <w:szCs w:val="14"/>
+        </w:rPr>
+        <w:t>review</w:t>
+      </w:r>
+      <w:proofErr w:type="spellEnd"/>
+      <w:r>
+        <w:rPr>
+          <w:i/>
+          <w:iCs/>
+          <w:szCs w:val="14"/>
+        </w:rPr>
+        <w:t>.</w:t>
       </w:r>
     </w:p>
     <w:p>
@@ -2953,9 +3110,9 @@
           <w:iCs/>
         </w:rPr>
       </w:pPr>
-      <w:bookmarkStart w:id="8" w:name="_Toc25553310"/>
-      <w:bookmarkStart w:id="9" w:name="_Toc71691015"/>
-      <w:bookmarkStart w:id="10" w:name="_Toc499021839"/>
+      <w:bookmarkStart w:id="9" w:name="_Toc25553310"/>
+      <w:bookmarkStart w:id="10" w:name="_Toc71691015"/>
+      <w:bookmarkStart w:id="11" w:name="_Toc499021839"/>
       <w:r>
         <w:rPr>
           <w:rFonts w:cs="Arial"/>
@@ -2968,9 +3125,9 @@
         </w:rPr>
         <w:t>isques techniques</w:t>
       </w:r>
-      <w:bookmarkEnd w:id="8"/>
       <w:bookmarkEnd w:id="9"/>
       <w:bookmarkEnd w:id="10"/>
+      <w:bookmarkEnd w:id="11"/>
     </w:p>
     <w:p>
       <w:pPr>
@@ -3000,13 +3157,23 @@
           <w:sz w:val="24"/>
         </w:rPr>
       </w:pPr>
+      <w:proofErr w:type="gramStart"/>
       <w:r>
         <w:rPr>
           <w:rFonts w:ascii="Arial" w:hAnsi="Arial" w:cs="Arial"/>
           <w:i/>
           <w:sz w:val="24"/>
         </w:rPr>
-        <w:t>risques techniques (complexité, manque de compétences, …)</w:t>
+        <w:t>risques</w:t>
+      </w:r>
+      <w:proofErr w:type="gramEnd"/>
+      <w:r>
+        <w:rPr>
+          <w:rFonts w:ascii="Arial" w:hAnsi="Arial" w:cs="Arial"/>
+          <w:i/>
+          <w:sz w:val="24"/>
+        </w:rPr>
+        <w:t xml:space="preserve"> techniques (complexité, manque de compétences, …)</w:t>
       </w:r>
       <w:r>
         <w:rPr>
@@ -3086,7 +3253,7 @@
           <w:iCs/>
         </w:rPr>
       </w:pPr>
-      <w:bookmarkStart w:id="11" w:name="_Toc499021840"/>
+      <w:bookmarkStart w:id="12" w:name="_Toc499021840"/>
       <w:r>
         <w:rPr>
           <w:i w:val="0"/>
@@ -3094,7 +3261,7 @@
         </w:rPr>
         <w:t>Planification</w:t>
       </w:r>
-      <w:bookmarkEnd w:id="11"/>
+      <w:bookmarkEnd w:id="12"/>
     </w:p>
     <w:p/>
     <w:p>
@@ -3160,6 +3327,7 @@
           <w:lang w:eastAsia="fr-FR"/>
         </w:rPr>
       </w:pPr>
+      <w:proofErr w:type="gramStart"/>
       <w:r>
         <w:rPr>
           <w:rFonts w:ascii="Arial" w:hAnsi="Arial"/>
@@ -3170,7 +3338,19 @@
           <w:lang w:eastAsia="fr-FR"/>
         </w:rPr>
         <w:lastRenderedPageBreak/>
-        <w:t xml:space="preserve">planning indiquant les dates de début et de fin du projet ainsi que le découpage connu des diverses phases. </w:t>
+        <w:t>planning</w:t>
+      </w:r>
+      <w:proofErr w:type="gramEnd"/>
+      <w:r>
+        <w:rPr>
+          <w:rFonts w:ascii="Arial" w:hAnsi="Arial"/>
+          <w:i/>
+          <w:iCs/>
+          <w:sz w:val="24"/>
+          <w:szCs w:val="14"/>
+          <w:lang w:eastAsia="fr-FR"/>
+        </w:rPr>
+        <w:t xml:space="preserve"> indiquant les dates de début et de fin du projet ainsi que le découpage connu des diverses phases. </w:t>
       </w:r>
     </w:p>
     <w:p>
@@ -3189,6 +3369,7 @@
           <w:lang w:eastAsia="fr-FR"/>
         </w:rPr>
       </w:pPr>
+      <w:proofErr w:type="gramStart"/>
       <w:r>
         <w:rPr>
           <w:rFonts w:ascii="Arial" w:hAnsi="Arial"/>
@@ -3198,7 +3379,19 @@
           <w:szCs w:val="14"/>
           <w:lang w:eastAsia="fr-FR"/>
         </w:rPr>
-        <w:t>partage des tâches en cas de travail à plusieurs.</w:t>
+        <w:t>partage</w:t>
+      </w:r>
+      <w:proofErr w:type="gramEnd"/>
+      <w:r>
+        <w:rPr>
+          <w:rFonts w:ascii="Arial" w:hAnsi="Arial"/>
+          <w:i/>
+          <w:iCs/>
+          <w:sz w:val="24"/>
+          <w:szCs w:val="14"/>
+          <w:lang w:eastAsia="fr-FR"/>
+        </w:rPr>
+        <w:t xml:space="preserve"> des tâches en cas de travail à plusieurs.</w:t>
       </w:r>
     </w:p>
     <w:p>
@@ -3298,9 +3491,9 @@
           <w:iCs/>
         </w:rPr>
       </w:pPr>
-      <w:bookmarkStart w:id="12" w:name="_Toc25553314"/>
-      <w:bookmarkStart w:id="13" w:name="_Toc71691019"/>
-      <w:bookmarkStart w:id="14" w:name="_Toc499021841"/>
+      <w:bookmarkStart w:id="13" w:name="_Toc25553314"/>
+      <w:bookmarkStart w:id="14" w:name="_Toc71691019"/>
+      <w:bookmarkStart w:id="15" w:name="_Toc499021841"/>
       <w:r>
         <w:rPr>
           <w:i w:val="0"/>
@@ -3308,9 +3501,9 @@
         </w:rPr>
         <w:t>Dossier de conception</w:t>
       </w:r>
-      <w:bookmarkEnd w:id="12"/>
       <w:bookmarkEnd w:id="13"/>
       <w:bookmarkEnd w:id="14"/>
+      <w:bookmarkEnd w:id="15"/>
     </w:p>
     <w:p>
       <w:pPr>
@@ -3346,8 +3539,18 @@
           <w:i/>
           <w:sz w:val="24"/>
         </w:rPr>
-        <w:t>Fournir tous les document de conception:</w:t>
-      </w:r>
+        <w:t xml:space="preserve">Fournir tous les document de </w:t>
+      </w:r>
+      <w:proofErr w:type="gramStart"/>
+      <w:r>
+        <w:rPr>
+          <w:rFonts w:ascii="Arial" w:hAnsi="Arial" w:cs="Arial"/>
+          <w:i/>
+          <w:sz w:val="24"/>
+        </w:rPr>
+        <w:t>conception:</w:t>
+      </w:r>
+      <w:proofErr w:type="gramEnd"/>
     </w:p>
     <w:p>
       <w:pPr>
@@ -3377,13 +3580,23 @@
           <w:sz w:val="24"/>
         </w:rPr>
       </w:pPr>
+      <w:proofErr w:type="gramStart"/>
       <w:r>
         <w:rPr>
           <w:rFonts w:ascii="Arial" w:hAnsi="Arial" w:cs="Arial"/>
           <w:i/>
           <w:sz w:val="24"/>
         </w:rPr>
-        <w:t>le choix du matériel HW</w:t>
+        <w:t>le</w:t>
+      </w:r>
+      <w:proofErr w:type="gramEnd"/>
+      <w:r>
+        <w:rPr>
+          <w:rFonts w:ascii="Arial" w:hAnsi="Arial" w:cs="Arial"/>
+          <w:i/>
+          <w:sz w:val="24"/>
+        </w:rPr>
+        <w:t xml:space="preserve"> choix du matériel HW</w:t>
       </w:r>
     </w:p>
     <w:p>
@@ -3399,13 +3612,23 @@
           <w:sz w:val="24"/>
         </w:rPr>
       </w:pPr>
+      <w:proofErr w:type="gramStart"/>
       <w:r>
         <w:rPr>
           <w:rFonts w:ascii="Arial" w:hAnsi="Arial" w:cs="Arial"/>
           <w:i/>
           <w:sz w:val="24"/>
         </w:rPr>
-        <w:t xml:space="preserve">le choix des systèmes d'exploitation pour la réalisation </w:t>
+        <w:t>le</w:t>
+      </w:r>
+      <w:proofErr w:type="gramEnd"/>
+      <w:r>
+        <w:rPr>
+          <w:rFonts w:ascii="Arial" w:hAnsi="Arial" w:cs="Arial"/>
+          <w:i/>
+          <w:sz w:val="24"/>
+        </w:rPr>
+        <w:t xml:space="preserve"> choix des systèmes d'exploitation pour la réalisation </w:t>
       </w:r>
       <w:r>
         <w:rPr>
@@ -3438,13 +3661,23 @@
           <w:sz w:val="24"/>
         </w:rPr>
       </w:pPr>
+      <w:proofErr w:type="gramStart"/>
       <w:r>
         <w:rPr>
           <w:rFonts w:ascii="Arial" w:hAnsi="Arial" w:cs="Arial"/>
           <w:i/>
           <w:sz w:val="24"/>
         </w:rPr>
-        <w:t xml:space="preserve">le choix des outils logiciels pour la réalisation </w:t>
+        <w:t>le</w:t>
+      </w:r>
+      <w:proofErr w:type="gramEnd"/>
+      <w:r>
+        <w:rPr>
+          <w:rFonts w:ascii="Arial" w:hAnsi="Arial" w:cs="Arial"/>
+          <w:i/>
+          <w:sz w:val="24"/>
+        </w:rPr>
+        <w:t xml:space="preserve"> choix des outils logiciels pour la réalisation </w:t>
       </w:r>
       <w:r>
         <w:rPr>
@@ -3477,13 +3710,23 @@
           <w:sz w:val="24"/>
         </w:rPr>
       </w:pPr>
+      <w:proofErr w:type="gramStart"/>
       <w:r>
         <w:rPr>
           <w:rFonts w:ascii="Arial" w:hAnsi="Arial" w:cs="Arial"/>
           <w:i/>
           <w:sz w:val="24"/>
         </w:rPr>
-        <w:t xml:space="preserve">site web: </w:t>
+        <w:t>site</w:t>
+      </w:r>
+      <w:proofErr w:type="gramEnd"/>
+      <w:r>
+        <w:rPr>
+          <w:rFonts w:ascii="Arial" w:hAnsi="Arial" w:cs="Arial"/>
+          <w:i/>
+          <w:sz w:val="24"/>
+        </w:rPr>
+        <w:t xml:space="preserve"> web: </w:t>
       </w:r>
       <w:r>
         <w:rPr>
@@ -3507,13 +3750,23 @@
           <w:sz w:val="24"/>
         </w:rPr>
       </w:pPr>
+      <w:proofErr w:type="gramStart"/>
       <w:r>
         <w:rPr>
           <w:rFonts w:ascii="Arial" w:hAnsi="Arial" w:cs="Arial"/>
           <w:i/>
           <w:sz w:val="24"/>
         </w:rPr>
-        <w:t>bases de données: décrire le modèle relationnel, le contenu détaillé des tables (caractéristiques de chaque champs) et les requêtes.</w:t>
+        <w:t>bases</w:t>
+      </w:r>
+      <w:proofErr w:type="gramEnd"/>
+      <w:r>
+        <w:rPr>
+          <w:rFonts w:ascii="Arial" w:hAnsi="Arial" w:cs="Arial"/>
+          <w:i/>
+          <w:sz w:val="24"/>
+        </w:rPr>
+        <w:t xml:space="preserve"> de données: décrire le modèle relationnel, le contenu détaillé des tables (caractéristiques de chaque champs) et les requêtes.</w:t>
       </w:r>
     </w:p>
     <w:p>
@@ -3529,20 +3782,40 @@
           <w:sz w:val="24"/>
         </w:rPr>
       </w:pPr>
+      <w:proofErr w:type="gramStart"/>
       <w:r>
         <w:rPr>
           <w:rFonts w:ascii="Arial" w:hAnsi="Arial" w:cs="Arial"/>
           <w:i/>
           <w:sz w:val="24"/>
         </w:rPr>
-        <w:t>programmation et scripts: organigramme, architecture du programme, découpage modulaire, entrées-sorties des modules, pseudo-code</w:t>
-      </w:r>
+        <w:t>programmation</w:t>
+      </w:r>
+      <w:proofErr w:type="gramEnd"/>
       <w:r>
         <w:rPr>
           <w:rFonts w:ascii="Arial" w:hAnsi="Arial" w:cs="Arial"/>
           <w:i/>
           <w:sz w:val="24"/>
         </w:rPr>
+        <w:t xml:space="preserve"> et scripts: organigramme, architecture du programme, découpage modulaire, entrées-sorties des modules, </w:t>
+      </w:r>
+      <w:proofErr w:type="spellStart"/>
+      <w:r>
+        <w:rPr>
+          <w:rFonts w:ascii="Arial" w:hAnsi="Arial" w:cs="Arial"/>
+          <w:i/>
+          <w:sz w:val="24"/>
+        </w:rPr>
+        <w:t>pseudo-code</w:t>
+      </w:r>
+      <w:proofErr w:type="spellEnd"/>
+      <w:r>
+        <w:rPr>
+          <w:rFonts w:ascii="Arial" w:hAnsi="Arial" w:cs="Arial"/>
+          <w:i/>
+          <w:sz w:val="24"/>
+        </w:rPr>
         <w:t xml:space="preserve"> </w:t>
       </w:r>
       <w:r>
@@ -3561,13 +3834,23 @@
         </w:rPr>
         <w:t xml:space="preserve"> </w:t>
       </w:r>
+      <w:proofErr w:type="spellStart"/>
       <w:r>
         <w:rPr>
           <w:rFonts w:ascii="Arial" w:hAnsi="Arial" w:cs="Arial"/>
           <w:i/>
           <w:sz w:val="24"/>
         </w:rPr>
-        <w:t>structogramme…</w:t>
+        <w:t>structogramme</w:t>
+      </w:r>
+      <w:proofErr w:type="spellEnd"/>
+      <w:r>
+        <w:rPr>
+          <w:rFonts w:ascii="Arial" w:hAnsi="Arial" w:cs="Arial"/>
+          <w:i/>
+          <w:sz w:val="24"/>
+        </w:rPr>
+        <w:t>…</w:t>
       </w:r>
     </w:p>
     <w:p>
@@ -3642,16 +3925,16 @@
           <w:tab w:val="num" w:pos="360"/>
         </w:tabs>
       </w:pPr>
-      <w:bookmarkStart w:id="15" w:name="_Toc71703259"/>
-      <w:bookmarkStart w:id="16" w:name="_Toc499021842"/>
+      <w:bookmarkStart w:id="16" w:name="_Toc71703259"/>
+      <w:bookmarkStart w:id="17" w:name="_Toc499021842"/>
       <w:r>
         <w:t>R</w:t>
       </w:r>
-      <w:bookmarkEnd w:id="15"/>
+      <w:bookmarkEnd w:id="16"/>
       <w:r>
         <w:t>éalisation</w:t>
       </w:r>
-      <w:bookmarkEnd w:id="16"/>
+      <w:bookmarkEnd w:id="17"/>
     </w:p>
     <w:p>
       <w:pPr>
@@ -3661,9 +3944,9 @@
           <w:iCs/>
         </w:rPr>
       </w:pPr>
-      <w:bookmarkStart w:id="17" w:name="_Toc25553317"/>
-      <w:bookmarkStart w:id="18" w:name="_Toc71691022"/>
-      <w:bookmarkStart w:id="19" w:name="_Toc499021843"/>
+      <w:bookmarkStart w:id="18" w:name="_Toc25553317"/>
+      <w:bookmarkStart w:id="19" w:name="_Toc71691022"/>
+      <w:bookmarkStart w:id="20" w:name="_Toc499021843"/>
       <w:r>
         <w:rPr>
           <w:i w:val="0"/>
@@ -3671,12 +3954,12 @@
         </w:rPr>
         <w:t>Dossier de réalisation</w:t>
       </w:r>
-      <w:bookmarkStart w:id="20" w:name="_Toc25553318"/>
-      <w:bookmarkEnd w:id="17"/>
+      <w:bookmarkStart w:id="21" w:name="_Toc25553318"/>
       <w:bookmarkEnd w:id="18"/>
       <w:bookmarkEnd w:id="19"/>
-    </w:p>
-    <w:bookmarkEnd w:id="20"/>
+      <w:bookmarkEnd w:id="20"/>
+    </w:p>
+    <w:bookmarkEnd w:id="21"/>
     <w:p>
       <w:pPr>
         <w:ind w:firstLine="360"/>
@@ -3948,9 +4231,9 @@
           <w:iCs/>
         </w:rPr>
       </w:pPr>
-      <w:bookmarkStart w:id="21" w:name="_Toc25553321"/>
-      <w:bookmarkStart w:id="22" w:name="_Toc71691025"/>
-      <w:bookmarkStart w:id="23" w:name="_Toc499021844"/>
+      <w:bookmarkStart w:id="22" w:name="_Toc25553321"/>
+      <w:bookmarkStart w:id="23" w:name="_Toc71691025"/>
+      <w:bookmarkStart w:id="24" w:name="_Toc499021844"/>
       <w:r>
         <w:rPr>
           <w:i w:val="0"/>
@@ -3958,7 +4241,7 @@
         </w:rPr>
         <w:t>Description des test</w:t>
       </w:r>
-      <w:bookmarkEnd w:id="21"/>
+      <w:bookmarkEnd w:id="22"/>
       <w:r>
         <w:rPr>
           <w:i w:val="0"/>
@@ -3966,8 +4249,8 @@
         </w:rPr>
         <w:t>s effectués</w:t>
       </w:r>
-      <w:bookmarkEnd w:id="22"/>
       <w:bookmarkEnd w:id="23"/>
+      <w:bookmarkEnd w:id="24"/>
     </w:p>
     <w:p>
       <w:pPr>
@@ -4062,9 +4345,9 @@
           <w:iCs/>
         </w:rPr>
       </w:pPr>
-      <w:bookmarkStart w:id="24" w:name="_Toc25553322"/>
-      <w:bookmarkStart w:id="25" w:name="_Toc71691026"/>
-      <w:bookmarkStart w:id="26" w:name="_Toc499021845"/>
+      <w:bookmarkStart w:id="25" w:name="_Toc25553322"/>
+      <w:bookmarkStart w:id="26" w:name="_Toc71691026"/>
+      <w:bookmarkStart w:id="27" w:name="_Toc499021845"/>
       <w:r>
         <w:rPr>
           <w:i w:val="0"/>
@@ -4072,7 +4355,7 @@
         </w:rPr>
         <w:t xml:space="preserve">Erreurs </w:t>
       </w:r>
-      <w:bookmarkEnd w:id="24"/>
+      <w:bookmarkEnd w:id="25"/>
       <w:r>
         <w:rPr>
           <w:i w:val="0"/>
@@ -4080,8 +4363,8 @@
         </w:rPr>
         <w:t>restantes</w:t>
       </w:r>
-      <w:bookmarkEnd w:id="25"/>
       <w:bookmarkEnd w:id="26"/>
+      <w:bookmarkEnd w:id="27"/>
       <w:r>
         <w:rPr>
           <w:i w:val="0"/>
@@ -4097,7 +4380,7 @@
           <w:i/>
         </w:rPr>
       </w:pPr>
-      <w:bookmarkStart w:id="27" w:name="_Toc25553323"/>
+      <w:bookmarkStart w:id="28" w:name="_Toc25553323"/>
     </w:p>
     <w:p>
       <w:pPr>
@@ -4154,7 +4437,7 @@
         </w:rPr>
         <w:t>Conséquences sur l'utilisation du produit</w:t>
       </w:r>
-      <w:bookmarkEnd w:id="27"/>
+      <w:bookmarkEnd w:id="28"/>
     </w:p>
     <w:p>
       <w:pPr>
@@ -4190,9 +4473,9 @@
           <w:iCs/>
         </w:rPr>
       </w:pPr>
-      <w:bookmarkStart w:id="28" w:name="_Toc25553326"/>
-      <w:bookmarkStart w:id="29" w:name="_Toc71691029"/>
-      <w:bookmarkStart w:id="30" w:name="_Toc499021846"/>
+      <w:bookmarkStart w:id="29" w:name="_Toc25553326"/>
+      <w:bookmarkStart w:id="30" w:name="_Toc71691029"/>
+      <w:bookmarkStart w:id="31" w:name="_Toc499021846"/>
       <w:r>
         <w:rPr>
           <w:i w:val="0"/>
@@ -4200,7 +4483,7 @@
         </w:rPr>
         <w:t>Liste des documents</w:t>
       </w:r>
-      <w:bookmarkEnd w:id="28"/>
+      <w:bookmarkEnd w:id="29"/>
       <w:r>
         <w:rPr>
           <w:i w:val="0"/>
@@ -4208,8 +4491,8 @@
         </w:rPr>
         <w:t xml:space="preserve"> fournis</w:t>
       </w:r>
-      <w:bookmarkEnd w:id="29"/>
       <w:bookmarkEnd w:id="30"/>
+      <w:bookmarkEnd w:id="31"/>
     </w:p>
     <w:p>
       <w:pPr>
@@ -4356,18 +4639,18 @@
           <w:tab w:val="num" w:pos="360"/>
         </w:tabs>
       </w:pPr>
-      <w:bookmarkStart w:id="31" w:name="_Toc25553328"/>
-      <w:bookmarkStart w:id="32" w:name="_Toc71703263"/>
-      <w:bookmarkStart w:id="33" w:name="_Toc499021847"/>
+      <w:bookmarkStart w:id="32" w:name="_Toc25553328"/>
+      <w:bookmarkStart w:id="33" w:name="_Toc71703263"/>
+      <w:bookmarkStart w:id="34" w:name="_Toc499021847"/>
       <w:r>
         <w:t>C</w:t>
       </w:r>
-      <w:bookmarkEnd w:id="31"/>
       <w:bookmarkEnd w:id="32"/>
+      <w:bookmarkEnd w:id="33"/>
       <w:r>
         <w:t>onclusions</w:t>
       </w:r>
-      <w:bookmarkEnd w:id="33"/>
+      <w:bookmarkEnd w:id="34"/>
     </w:p>
     <w:p>
       <w:pPr>
@@ -4516,17 +4799,17 @@
           <w:tab w:val="num" w:pos="360"/>
         </w:tabs>
       </w:pPr>
-      <w:bookmarkStart w:id="34" w:name="_Toc71703264"/>
-      <w:bookmarkStart w:id="35" w:name="_Toc499021848"/>
+      <w:bookmarkStart w:id="35" w:name="_Toc71703264"/>
+      <w:bookmarkStart w:id="36" w:name="_Toc499021848"/>
       <w:r>
         <w:lastRenderedPageBreak/>
         <w:t>A</w:t>
       </w:r>
-      <w:bookmarkEnd w:id="34"/>
+      <w:bookmarkEnd w:id="35"/>
       <w:r>
         <w:t>nnexes</w:t>
       </w:r>
-      <w:bookmarkEnd w:id="35"/>
+      <w:bookmarkEnd w:id="36"/>
     </w:p>
     <w:p/>
     <w:p>
@@ -4537,7 +4820,7 @@
           <w:iCs/>
         </w:rPr>
       </w:pPr>
-      <w:bookmarkStart w:id="36" w:name="_Toc499021849"/>
+      <w:bookmarkStart w:id="37" w:name="_Toc499021849"/>
       <w:r>
         <w:rPr>
           <w:i w:val="0"/>
@@ -4545,7 +4828,7 @@
         </w:rPr>
         <w:t>Résumé du rapport du TPI / version succincte de la documentation</w:t>
       </w:r>
-      <w:bookmarkEnd w:id="36"/>
+      <w:bookmarkEnd w:id="37"/>
     </w:p>
     <w:p/>
     <w:p>
@@ -4556,8 +4839,8 @@
           <w:iCs/>
         </w:rPr>
       </w:pPr>
-      <w:bookmarkStart w:id="37" w:name="_Toc71703265"/>
-      <w:bookmarkStart w:id="38" w:name="_Toc499021850"/>
+      <w:bookmarkStart w:id="38" w:name="_Toc71703265"/>
+      <w:bookmarkStart w:id="39" w:name="_Toc499021850"/>
       <w:r>
         <w:rPr>
           <w:i w:val="0"/>
@@ -4565,8 +4848,8 @@
         </w:rPr>
         <w:t>Sources – Bibliographie</w:t>
       </w:r>
-      <w:bookmarkEnd w:id="37"/>
       <w:bookmarkEnd w:id="38"/>
+      <w:bookmarkEnd w:id="39"/>
     </w:p>
     <w:p>
       <w:pPr>
@@ -4584,9 +4867,9 @@
           <w:iCs/>
         </w:rPr>
       </w:pPr>
-      <w:bookmarkStart w:id="39" w:name="_Toc25553330"/>
-      <w:bookmarkStart w:id="40" w:name="_Toc71703266"/>
-      <w:bookmarkStart w:id="41" w:name="_Toc499021851"/>
+      <w:bookmarkStart w:id="40" w:name="_Toc25553330"/>
+      <w:bookmarkStart w:id="41" w:name="_Toc71703266"/>
+      <w:bookmarkStart w:id="42" w:name="_Toc499021851"/>
       <w:r>
         <w:rPr>
           <w:i w:val="0"/>
@@ -4594,8 +4877,8 @@
         </w:rPr>
         <w:t xml:space="preserve">Journal de </w:t>
       </w:r>
-      <w:bookmarkEnd w:id="39"/>
       <w:bookmarkEnd w:id="40"/>
+      <w:bookmarkEnd w:id="41"/>
       <w:r>
         <w:rPr>
           <w:i w:val="0"/>
@@ -4603,7 +4886,7 @@
         </w:rPr>
         <w:t>travail</w:t>
       </w:r>
-      <w:bookmarkEnd w:id="41"/>
+      <w:bookmarkEnd w:id="42"/>
     </w:p>
     <w:p>
       <w:pPr>
@@ -4623,7 +4906,7 @@
           <w:iCs/>
         </w:rPr>
       </w:pPr>
-      <w:bookmarkStart w:id="42" w:name="_Toc25553331"/>
+      <w:bookmarkStart w:id="43" w:name="_Toc25553331"/>
     </w:p>
     <w:p>
       <w:pPr>
@@ -4633,8 +4916,8 @@
           <w:iCs/>
         </w:rPr>
       </w:pPr>
-      <w:bookmarkStart w:id="43" w:name="_Toc71703267"/>
-      <w:bookmarkStart w:id="44" w:name="_Toc499021852"/>
+      <w:bookmarkStart w:id="44" w:name="_Toc71703267"/>
+      <w:bookmarkStart w:id="45" w:name="_Toc499021852"/>
       <w:r>
         <w:rPr>
           <w:i w:val="0"/>
@@ -4642,9 +4925,9 @@
         </w:rPr>
         <w:t>Manuel d'Installation</w:t>
       </w:r>
-      <w:bookmarkEnd w:id="42"/>
       <w:bookmarkEnd w:id="43"/>
       <w:bookmarkEnd w:id="44"/>
+      <w:bookmarkEnd w:id="45"/>
     </w:p>
     <w:p/>
     <w:p>
@@ -4655,9 +4938,9 @@
           <w:iCs/>
         </w:rPr>
       </w:pPr>
-      <w:bookmarkStart w:id="45" w:name="_Toc25553332"/>
-      <w:bookmarkStart w:id="46" w:name="_Toc71703268"/>
-      <w:bookmarkStart w:id="47" w:name="_Toc499021853"/>
+      <w:bookmarkStart w:id="46" w:name="_Toc25553332"/>
+      <w:bookmarkStart w:id="47" w:name="_Toc71703268"/>
+      <w:bookmarkStart w:id="48" w:name="_Toc499021853"/>
       <w:r>
         <w:rPr>
           <w:i w:val="0"/>
@@ -4665,9 +4948,9 @@
         </w:rPr>
         <w:t>Manuel d'Utilisation</w:t>
       </w:r>
-      <w:bookmarkEnd w:id="45"/>
       <w:bookmarkEnd w:id="46"/>
       <w:bookmarkEnd w:id="47"/>
+      <w:bookmarkEnd w:id="48"/>
     </w:p>
     <w:p/>
     <w:p>
@@ -4678,9 +4961,9 @@
           <w:iCs/>
         </w:rPr>
       </w:pPr>
-      <w:bookmarkStart w:id="48" w:name="_Toc71703270"/>
-      <w:bookmarkStart w:id="49" w:name="_Toc499021854"/>
-      <w:bookmarkStart w:id="50" w:name="_Toc25553334"/>
+      <w:bookmarkStart w:id="49" w:name="_Toc71703270"/>
+      <w:bookmarkStart w:id="50" w:name="_Toc499021854"/>
+      <w:bookmarkStart w:id="51" w:name="_Toc25553334"/>
       <w:r>
         <w:rPr>
           <w:i w:val="0"/>
@@ -4695,8 +4978,8 @@
         </w:rPr>
         <w:t>rchives du projet</w:t>
       </w:r>
-      <w:bookmarkEnd w:id="48"/>
       <w:bookmarkEnd w:id="49"/>
+      <w:bookmarkEnd w:id="50"/>
       <w:r>
         <w:rPr>
           <w:i w:val="0"/>
@@ -4704,7 +4987,7 @@
         </w:rPr>
         <w:t xml:space="preserve"> </w:t>
       </w:r>
-      <w:bookmarkEnd w:id="50"/>
+      <w:bookmarkEnd w:id="51"/>
     </w:p>
     <w:p/>
     <w:p>
@@ -4748,7 +5031,7 @@
 </file>
 
 <file path=word/endnotes.xml><?xml version="1.0" encoding="utf-8"?>
-<w:endnotes xmlns:wpc="http://schemas.microsoft.com/office/word/2010/wordprocessingCanvas" xmlns:cx="http://schemas.microsoft.com/office/drawing/2014/chartex" xmlns:cx1="http://schemas.microsoft.com/office/drawing/2015/9/8/chartex" xmlns:cx2="http://schemas.microsoft.com/office/drawing/2015/10/21/chartex" xmlns:cx3="http://schemas.microsoft.com/office/drawing/2016/5/9/chartex" xmlns:cx4="http://schemas.microsoft.com/office/drawing/2016/5/10/chartex" xmlns:cx5="http://schemas.microsoft.com/office/drawing/2016/5/11/chartex" xmlns:cx6="http://schemas.microsoft.com/office/drawing/2016/5/12/chartex" xmlns:cx7="http://schemas.microsoft.com/office/drawing/2016/5/13/chartex" xmlns:cx8="http://schemas.microsoft.com/office/drawing/2016/5/14/chartex" xmlns:mc="http://schemas.openxmlformats.org/markup-compatibility/2006" xmlns:aink="http://schemas.microsoft.com/office/drawing/2016/ink" xmlns:am3d="http://schemas.microsoft.com/office/drawing/2017/model3d" xmlns:o="urn:schemas-microsoft-com:office:office" xmlns:oel="http://schemas.microsoft.com/office/2019/extlst" xmlns:r="http://schemas.openxmlformats.org/officeDocument/2006/relationships" xmlns:m="http://schemas.openxmlformats.org/officeDocument/2006/math" xmlns:v="urn:schemas-microsoft-com:vml" xmlns:wp14="http://schemas.microsoft.com/office/word/2010/wordprocessingDrawing" xmlns:wp="http://schemas.openxmlformats.org/drawingml/2006/wordprocessingDrawing" xmlns:w10="urn:schemas-microsoft-com:office:word" xmlns:w="http://schemas.openxmlformats.org/wordprocessingml/2006/main" xmlns:w14="http://schemas.microsoft.com/office/word/2010/wordml" xmlns:w15="http://schemas.microsoft.com/office/word/2012/wordml" xmlns:w16cex="http://schemas.microsoft.com/office/word/2018/wordml/cex" xmlns:w16cid="http://schemas.microsoft.com/office/word/2016/wordml/cid" xmlns:w16="http://schemas.microsoft.com/office/word/2018/wordml" xmlns:w16sdtdh="http://schemas.microsoft.com/office/word/2020/wordml/sdtdatahash" xmlns:w16se="http://schemas.microsoft.com/office/word/2015/wordml/symex" xmlns:wpg="http://schemas.microsoft.com/office/word/2010/wordprocessingGroup" xmlns:wpi="http://schemas.microsoft.com/office/word/2010/wordprocessingInk" xmlns:wne="http://schemas.microsoft.com/office/word/2006/wordml" xmlns:wps="http://schemas.microsoft.com/office/word/2010/wordprocessingShape" mc:Ignorable="w14 w15 w16se w16cid w16 w16cex w16sdtdh wp14">
+<w:endnotes xmlns:wpc="http://schemas.microsoft.com/office/word/2010/wordprocessingCanvas" xmlns:cx="http://schemas.microsoft.com/office/drawing/2014/chartex" xmlns:cx1="http://schemas.microsoft.com/office/drawing/2015/9/8/chartex" xmlns:mc="http://schemas.openxmlformats.org/markup-compatibility/2006" xmlns:o="urn:schemas-microsoft-com:office:office" xmlns:r="http://schemas.openxmlformats.org/officeDocument/2006/relationships" xmlns:m="http://schemas.openxmlformats.org/officeDocument/2006/math" xmlns:v="urn:schemas-microsoft-com:vml" xmlns:wp14="http://schemas.microsoft.com/office/word/2010/wordprocessingDrawing" xmlns:wp="http://schemas.openxmlformats.org/drawingml/2006/wordprocessingDrawing" xmlns:w10="urn:schemas-microsoft-com:office:word" xmlns:w="http://schemas.openxmlformats.org/wordprocessingml/2006/main" xmlns:w14="http://schemas.microsoft.com/office/word/2010/wordml" xmlns:w15="http://schemas.microsoft.com/office/word/2012/wordml" xmlns:w16se="http://schemas.microsoft.com/office/word/2015/wordml/symex" xmlns:wpg="http://schemas.microsoft.com/office/word/2010/wordprocessingGroup" xmlns:wpi="http://schemas.microsoft.com/office/word/2010/wordprocessingInk" xmlns:wne="http://schemas.microsoft.com/office/word/2006/wordml" xmlns:wps="http://schemas.microsoft.com/office/word/2010/wordprocessingShape" mc:Ignorable="w14 w15 w16se wp14">
   <w:endnote w:type="separator" w:id="-1">
     <w:p>
       <w:r>
@@ -4767,7 +5050,7 @@
 </file>
 
 <file path=word/footer1.xml><?xml version="1.0" encoding="utf-8"?>
-<w:ftr xmlns:wpc="http://schemas.microsoft.com/office/word/2010/wordprocessingCanvas" xmlns:cx="http://schemas.microsoft.com/office/drawing/2014/chartex" xmlns:cx1="http://schemas.microsoft.com/office/drawing/2015/9/8/chartex" xmlns:cx2="http://schemas.microsoft.com/office/drawing/2015/10/21/chartex" xmlns:cx3="http://schemas.microsoft.com/office/drawing/2016/5/9/chartex" xmlns:cx4="http://schemas.microsoft.com/office/drawing/2016/5/10/chartex" xmlns:cx5="http://schemas.microsoft.com/office/drawing/2016/5/11/chartex" xmlns:cx6="http://schemas.microsoft.com/office/drawing/2016/5/12/chartex" xmlns:cx7="http://schemas.microsoft.com/office/drawing/2016/5/13/chartex" xmlns:cx8="http://schemas.microsoft.com/office/drawing/2016/5/14/chartex" xmlns:mc="http://schemas.openxmlformats.org/markup-compatibility/2006" xmlns:aink="http://schemas.microsoft.com/office/drawing/2016/ink" xmlns:am3d="http://schemas.microsoft.com/office/drawing/2017/model3d" xmlns:o="urn:schemas-microsoft-com:office:office" xmlns:oel="http://schemas.microsoft.com/office/2019/extlst" xmlns:r="http://schemas.openxmlformats.org/officeDocument/2006/relationships" xmlns:m="http://schemas.openxmlformats.org/officeDocument/2006/math" xmlns:v="urn:schemas-microsoft-com:vml" xmlns:wp14="http://schemas.microsoft.com/office/word/2010/wordprocessingDrawing" xmlns:wp="http://schemas.openxmlformats.org/drawingml/2006/wordprocessingDrawing" xmlns:w10="urn:schemas-microsoft-com:office:word" xmlns:w="http://schemas.openxmlformats.org/wordprocessingml/2006/main" xmlns:w14="http://schemas.microsoft.com/office/word/2010/wordml" xmlns:w15="http://schemas.microsoft.com/office/word/2012/wordml" xmlns:w16cex="http://schemas.microsoft.com/office/word/2018/wordml/cex" xmlns:w16cid="http://schemas.microsoft.com/office/word/2016/wordml/cid" xmlns:w16="http://schemas.microsoft.com/office/word/2018/wordml" xmlns:w16sdtdh="http://schemas.microsoft.com/office/word/2020/wordml/sdtdatahash" xmlns:w16se="http://schemas.microsoft.com/office/word/2015/wordml/symex" xmlns:wpg="http://schemas.microsoft.com/office/word/2010/wordprocessingGroup" xmlns:wpi="http://schemas.microsoft.com/office/word/2010/wordprocessingInk" xmlns:wne="http://schemas.microsoft.com/office/word/2006/wordml" xmlns:wps="http://schemas.microsoft.com/office/word/2010/wordprocessingShape" mc:Ignorable="w14 w15 w16se w16cid w16 w16cex w16sdtdh wp14">
+<w:ftr xmlns:wpc="http://schemas.microsoft.com/office/word/2010/wordprocessingCanvas" xmlns:cx="http://schemas.microsoft.com/office/drawing/2014/chartex" xmlns:cx1="http://schemas.microsoft.com/office/drawing/2015/9/8/chartex" xmlns:mc="http://schemas.openxmlformats.org/markup-compatibility/2006" xmlns:o="urn:schemas-microsoft-com:office:office" xmlns:r="http://schemas.openxmlformats.org/officeDocument/2006/relationships" xmlns:m="http://schemas.openxmlformats.org/officeDocument/2006/math" xmlns:v="urn:schemas-microsoft-com:vml" xmlns:wp14="http://schemas.microsoft.com/office/word/2010/wordprocessingDrawing" xmlns:wp="http://schemas.openxmlformats.org/drawingml/2006/wordprocessingDrawing" xmlns:w10="urn:schemas-microsoft-com:office:word" xmlns:w="http://schemas.openxmlformats.org/wordprocessingml/2006/main" xmlns:w14="http://schemas.microsoft.com/office/word/2010/wordml" xmlns:w15="http://schemas.microsoft.com/office/word/2012/wordml" xmlns:w16se="http://schemas.microsoft.com/office/word/2015/wordml/symex" xmlns:wpg="http://schemas.microsoft.com/office/word/2010/wordprocessingGroup" xmlns:wpi="http://schemas.microsoft.com/office/word/2010/wordprocessingInk" xmlns:wne="http://schemas.microsoft.com/office/word/2006/wordml" xmlns:wps="http://schemas.microsoft.com/office/word/2010/wordprocessingShape" mc:Ignorable="w14 w15 w16se wp14">
   <w:p>
     <w:pPr>
       <w:pStyle w:val="Pieddepage"/>
@@ -4846,7 +5129,23 @@
         <w:sz w:val="16"/>
         <w:szCs w:val="16"/>
       </w:rPr>
-      <w:t>Dernière modif : 02.12.2010</w:t>
+      <w:t xml:space="preserve">Dernière </w:t>
+    </w:r>
+    <w:proofErr w:type="spellStart"/>
+    <w:r>
+      <w:rPr>
+        <w:sz w:val="16"/>
+        <w:szCs w:val="16"/>
+      </w:rPr>
+      <w:t>modif</w:t>
+    </w:r>
+    <w:proofErr w:type="spellEnd"/>
+    <w:r>
+      <w:rPr>
+        <w:sz w:val="16"/>
+        <w:szCs w:val="16"/>
+      </w:rPr>
+      <w:t> : 02.12.2010</w:t>
     </w:r>
     <w:r>
       <w:rPr>
@@ -4861,7 +5160,7 @@
 </file>
 
 <file path=word/footnotes.xml><?xml version="1.0" encoding="utf-8"?>
-<w:footnotes xmlns:wpc="http://schemas.microsoft.com/office/word/2010/wordprocessingCanvas" xmlns:cx="http://schemas.microsoft.com/office/drawing/2014/chartex" xmlns:cx1="http://schemas.microsoft.com/office/drawing/2015/9/8/chartex" xmlns:cx2="http://schemas.microsoft.com/office/drawing/2015/10/21/chartex" xmlns:cx3="http://schemas.microsoft.com/office/drawing/2016/5/9/chartex" xmlns:cx4="http://schemas.microsoft.com/office/drawing/2016/5/10/chartex" xmlns:cx5="http://schemas.microsoft.com/office/drawing/2016/5/11/chartex" xmlns:cx6="http://schemas.microsoft.com/office/drawing/2016/5/12/chartex" xmlns:cx7="http://schemas.microsoft.com/office/drawing/2016/5/13/chartex" xmlns:cx8="http://schemas.microsoft.com/office/drawing/2016/5/14/chartex" xmlns:mc="http://schemas.openxmlformats.org/markup-compatibility/2006" xmlns:aink="http://schemas.microsoft.com/office/drawing/2016/ink" xmlns:am3d="http://schemas.microsoft.com/office/drawing/2017/model3d" xmlns:o="urn:schemas-microsoft-com:office:office" xmlns:oel="http://schemas.microsoft.com/office/2019/extlst" xmlns:r="http://schemas.openxmlformats.org/officeDocument/2006/relationships" xmlns:m="http://schemas.openxmlformats.org/officeDocument/2006/math" xmlns:v="urn:schemas-microsoft-com:vml" xmlns:wp14="http://schemas.microsoft.com/office/word/2010/wordprocessingDrawing" xmlns:wp="http://schemas.openxmlformats.org/drawingml/2006/wordprocessingDrawing" xmlns:w10="urn:schemas-microsoft-com:office:word" xmlns:w="http://schemas.openxmlformats.org/wordprocessingml/2006/main" xmlns:w14="http://schemas.microsoft.com/office/word/2010/wordml" xmlns:w15="http://schemas.microsoft.com/office/word/2012/wordml" xmlns:w16cex="http://schemas.microsoft.com/office/word/2018/wordml/cex" xmlns:w16cid="http://schemas.microsoft.com/office/word/2016/wordml/cid" xmlns:w16="http://schemas.microsoft.com/office/word/2018/wordml" xmlns:w16sdtdh="http://schemas.microsoft.com/office/word/2020/wordml/sdtdatahash" xmlns:w16se="http://schemas.microsoft.com/office/word/2015/wordml/symex" xmlns:wpg="http://schemas.microsoft.com/office/word/2010/wordprocessingGroup" xmlns:wpi="http://schemas.microsoft.com/office/word/2010/wordprocessingInk" xmlns:wne="http://schemas.microsoft.com/office/word/2006/wordml" xmlns:wps="http://schemas.microsoft.com/office/word/2010/wordprocessingShape" mc:Ignorable="w14 w15 w16se w16cid w16 w16cex w16sdtdh wp14">
+<w:footnotes xmlns:wpc="http://schemas.microsoft.com/office/word/2010/wordprocessingCanvas" xmlns:cx="http://schemas.microsoft.com/office/drawing/2014/chartex" xmlns:cx1="http://schemas.microsoft.com/office/drawing/2015/9/8/chartex" xmlns:mc="http://schemas.openxmlformats.org/markup-compatibility/2006" xmlns:o="urn:schemas-microsoft-com:office:office" xmlns:r="http://schemas.openxmlformats.org/officeDocument/2006/relationships" xmlns:m="http://schemas.openxmlformats.org/officeDocument/2006/math" xmlns:v="urn:schemas-microsoft-com:vml" xmlns:wp14="http://schemas.microsoft.com/office/word/2010/wordprocessingDrawing" xmlns:wp="http://schemas.openxmlformats.org/drawingml/2006/wordprocessingDrawing" xmlns:w10="urn:schemas-microsoft-com:office:word" xmlns:w="http://schemas.openxmlformats.org/wordprocessingml/2006/main" xmlns:w14="http://schemas.microsoft.com/office/word/2010/wordml" xmlns:w15="http://schemas.microsoft.com/office/word/2012/wordml" xmlns:w16se="http://schemas.microsoft.com/office/word/2015/wordml/symex" xmlns:wpg="http://schemas.microsoft.com/office/word/2010/wordprocessingGroup" xmlns:wpi="http://schemas.microsoft.com/office/word/2010/wordprocessingInk" xmlns:wne="http://schemas.microsoft.com/office/word/2006/wordml" xmlns:wps="http://schemas.microsoft.com/office/word/2010/wordprocessingShape" mc:Ignorable="w14 w15 w16se wp14">
   <w:footnote w:type="separator" w:id="-1">
     <w:p>
       <w:r>
@@ -4880,7 +5179,7 @@
 </file>
 
 <file path=word/header1.xml><?xml version="1.0" encoding="utf-8"?>
-<w:hdr xmlns:wpc="http://schemas.microsoft.com/office/word/2010/wordprocessingCanvas" xmlns:cx="http://schemas.microsoft.com/office/drawing/2014/chartex" xmlns:cx1="http://schemas.microsoft.com/office/drawing/2015/9/8/chartex" xmlns:cx2="http://schemas.microsoft.com/office/drawing/2015/10/21/chartex" xmlns:cx3="http://schemas.microsoft.com/office/drawing/2016/5/9/chartex" xmlns:cx4="http://schemas.microsoft.com/office/drawing/2016/5/10/chartex" xmlns:cx5="http://schemas.microsoft.com/office/drawing/2016/5/11/chartex" xmlns:cx6="http://schemas.microsoft.com/office/drawing/2016/5/12/chartex" xmlns:cx7="http://schemas.microsoft.com/office/drawing/2016/5/13/chartex" xmlns:cx8="http://schemas.microsoft.com/office/drawing/2016/5/14/chartex" xmlns:mc="http://schemas.openxmlformats.org/markup-compatibility/2006" xmlns:aink="http://schemas.microsoft.com/office/drawing/2016/ink" xmlns:am3d="http://schemas.microsoft.com/office/drawing/2017/model3d" xmlns:o="urn:schemas-microsoft-com:office:office" xmlns:oel="http://schemas.microsoft.com/office/2019/extlst" xmlns:r="http://schemas.openxmlformats.org/officeDocument/2006/relationships" xmlns:m="http://schemas.openxmlformats.org/officeDocument/2006/math" xmlns:v="urn:schemas-microsoft-com:vml" xmlns:wp14="http://schemas.microsoft.com/office/word/2010/wordprocessingDrawing" xmlns:wp="http://schemas.openxmlformats.org/drawingml/2006/wordprocessingDrawing" xmlns:w10="urn:schemas-microsoft-com:office:word" xmlns:w="http://schemas.openxmlformats.org/wordprocessingml/2006/main" xmlns:w14="http://schemas.microsoft.com/office/word/2010/wordml" xmlns:w15="http://schemas.microsoft.com/office/word/2012/wordml" xmlns:w16cex="http://schemas.microsoft.com/office/word/2018/wordml/cex" xmlns:w16cid="http://schemas.microsoft.com/office/word/2016/wordml/cid" xmlns:w16="http://schemas.microsoft.com/office/word/2018/wordml" xmlns:w16sdtdh="http://schemas.microsoft.com/office/word/2020/wordml/sdtdatahash" xmlns:w16se="http://schemas.microsoft.com/office/word/2015/wordml/symex" xmlns:wpg="http://schemas.microsoft.com/office/word/2010/wordprocessingGroup" xmlns:wpi="http://schemas.microsoft.com/office/word/2010/wordprocessingInk" xmlns:wne="http://schemas.microsoft.com/office/word/2006/wordml" xmlns:wps="http://schemas.microsoft.com/office/word/2010/wordprocessingShape" mc:Ignorable="w14 w15 w16se w16cid w16 w16cex w16sdtdh wp14">
+<w:hdr xmlns:wpc="http://schemas.microsoft.com/office/word/2010/wordprocessingCanvas" xmlns:cx="http://schemas.microsoft.com/office/drawing/2014/chartex" xmlns:cx1="http://schemas.microsoft.com/office/drawing/2015/9/8/chartex" xmlns:mc="http://schemas.openxmlformats.org/markup-compatibility/2006" xmlns:o="urn:schemas-microsoft-com:office:office" xmlns:r="http://schemas.openxmlformats.org/officeDocument/2006/relationships" xmlns:m="http://schemas.openxmlformats.org/officeDocument/2006/math" xmlns:v="urn:schemas-microsoft-com:vml" xmlns:wp14="http://schemas.microsoft.com/office/word/2010/wordprocessingDrawing" xmlns:wp="http://schemas.openxmlformats.org/drawingml/2006/wordprocessingDrawing" xmlns:w10="urn:schemas-microsoft-com:office:word" xmlns:w="http://schemas.openxmlformats.org/wordprocessingml/2006/main" xmlns:w14="http://schemas.microsoft.com/office/word/2010/wordml" xmlns:w15="http://schemas.microsoft.com/office/word/2012/wordml" xmlns:w16se="http://schemas.microsoft.com/office/word/2015/wordml/symex" xmlns:wpg="http://schemas.microsoft.com/office/word/2010/wordprocessingGroup" xmlns:wpi="http://schemas.microsoft.com/office/word/2010/wordprocessingInk" xmlns:wne="http://schemas.microsoft.com/office/word/2006/wordml" xmlns:wps="http://schemas.microsoft.com/office/word/2010/wordprocessingShape" mc:Ignorable="w14 w15 w16se wp14">
   <w:p>
     <w:pPr>
       <w:pStyle w:val="En-tte"/>
@@ -4952,7 +5251,7 @@
 </file>
 
 <file path=word/numbering.xml><?xml version="1.0" encoding="utf-8"?>
-<w:numbering xmlns:wpc="http://schemas.microsoft.com/office/word/2010/wordprocessingCanvas" xmlns:cx="http://schemas.microsoft.com/office/drawing/2014/chartex" xmlns:cx1="http://schemas.microsoft.com/office/drawing/2015/9/8/chartex" xmlns:cx2="http://schemas.microsoft.com/office/drawing/2015/10/21/chartex" xmlns:cx3="http://schemas.microsoft.com/office/drawing/2016/5/9/chartex" xmlns:cx4="http://schemas.microsoft.com/office/drawing/2016/5/10/chartex" xmlns:cx5="http://schemas.microsoft.com/office/drawing/2016/5/11/chartex" xmlns:cx6="http://schemas.microsoft.com/office/drawing/2016/5/12/chartex" xmlns:cx7="http://schemas.microsoft.com/office/drawing/2016/5/13/chartex" xmlns:cx8="http://schemas.microsoft.com/office/drawing/2016/5/14/chartex" xmlns:mc="http://schemas.openxmlformats.org/markup-compatibility/2006" xmlns:aink="http://schemas.microsoft.com/office/drawing/2016/ink" xmlns:am3d="http://schemas.microsoft.com/office/drawing/2017/model3d" xmlns:o="urn:schemas-microsoft-com:office:office" xmlns:oel="http://schemas.microsoft.com/office/2019/extlst" xmlns:r="http://schemas.openxmlformats.org/officeDocument/2006/relationships" xmlns:m="http://schemas.openxmlformats.org/officeDocument/2006/math" xmlns:v="urn:schemas-microsoft-com:vml" xmlns:wp14="http://schemas.microsoft.com/office/word/2010/wordprocessingDrawing" xmlns:wp="http://schemas.openxmlformats.org/drawingml/2006/wordprocessingDrawing" xmlns:w10="urn:schemas-microsoft-com:office:word" xmlns:w="http://schemas.openxmlformats.org/wordprocessingml/2006/main" xmlns:w14="http://schemas.microsoft.com/office/word/2010/wordml" xmlns:w15="http://schemas.microsoft.com/office/word/2012/wordml" xmlns:w16cex="http://schemas.microsoft.com/office/word/2018/wordml/cex" xmlns:w16cid="http://schemas.microsoft.com/office/word/2016/wordml/cid" xmlns:w16="http://schemas.microsoft.com/office/word/2018/wordml" xmlns:w16sdtdh="http://schemas.microsoft.com/office/word/2020/wordml/sdtdatahash" xmlns:w16se="http://schemas.microsoft.com/office/word/2015/wordml/symex" xmlns:wpg="http://schemas.microsoft.com/office/word/2010/wordprocessingGroup" xmlns:wpi="http://schemas.microsoft.com/office/word/2010/wordprocessingInk" xmlns:wne="http://schemas.microsoft.com/office/word/2006/wordml" xmlns:wps="http://schemas.microsoft.com/office/word/2010/wordprocessingShape" mc:Ignorable="w14 w15 w16se w16cid w16 w16cex w16sdtdh wp14">
+<w:numbering xmlns:wpc="http://schemas.microsoft.com/office/word/2010/wordprocessingCanvas" xmlns:cx="http://schemas.microsoft.com/office/drawing/2014/chartex" xmlns:cx1="http://schemas.microsoft.com/office/drawing/2015/9/8/chartex" xmlns:mc="http://schemas.openxmlformats.org/markup-compatibility/2006" xmlns:o="urn:schemas-microsoft-com:office:office" xmlns:r="http://schemas.openxmlformats.org/officeDocument/2006/relationships" xmlns:m="http://schemas.openxmlformats.org/officeDocument/2006/math" xmlns:v="urn:schemas-microsoft-com:vml" xmlns:wp14="http://schemas.microsoft.com/office/word/2010/wordprocessingDrawing" xmlns:wp="http://schemas.openxmlformats.org/drawingml/2006/wordprocessingDrawing" xmlns:w10="urn:schemas-microsoft-com:office:word" xmlns:w="http://schemas.openxmlformats.org/wordprocessingml/2006/main" xmlns:w14="http://schemas.microsoft.com/office/word/2010/wordml" xmlns:w15="http://schemas.microsoft.com/office/word/2012/wordml" xmlns:w16se="http://schemas.microsoft.com/office/word/2015/wordml/symex" xmlns:wpg="http://schemas.microsoft.com/office/word/2010/wordprocessingGroup" xmlns:wpi="http://schemas.microsoft.com/office/word/2010/wordprocessingInk" xmlns:wne="http://schemas.microsoft.com/office/word/2006/wordml" xmlns:wps="http://schemas.microsoft.com/office/word/2010/wordprocessingShape" mc:Ignorable="w14 w15 w16se wp14">
   <w:abstractNum w:abstractNumId="0" w15:restartNumberingAfterBreak="0">
     <w:nsid w:val="0A7C7405"/>
     <w:multiLevelType w:val="singleLevel"/>
@@ -6633,43 +6932,43 @@
       </w:rPr>
     </w:lvl>
   </w:abstractNum>
-  <w:num w:numId="1" w16cid:durableId="691691968">
+  <w:num w:numId="1">
     <w:abstractNumId w:val="11"/>
   </w:num>
-  <w:num w:numId="2" w16cid:durableId="910577488">
+  <w:num w:numId="2">
     <w:abstractNumId w:val="0"/>
   </w:num>
-  <w:num w:numId="3" w16cid:durableId="1957717755">
+  <w:num w:numId="3">
     <w:abstractNumId w:val="2"/>
   </w:num>
-  <w:num w:numId="4" w16cid:durableId="1755272932">
+  <w:num w:numId="4">
     <w:abstractNumId w:val="10"/>
   </w:num>
-  <w:num w:numId="5" w16cid:durableId="386418629">
+  <w:num w:numId="5">
     <w:abstractNumId w:val="7"/>
   </w:num>
-  <w:num w:numId="6" w16cid:durableId="883372391">
+  <w:num w:numId="6">
     <w:abstractNumId w:val="3"/>
   </w:num>
-  <w:num w:numId="7" w16cid:durableId="1778791618">
+  <w:num w:numId="7">
     <w:abstractNumId w:val="8"/>
   </w:num>
-  <w:num w:numId="8" w16cid:durableId="1873106796">
+  <w:num w:numId="8">
     <w:abstractNumId w:val="12"/>
   </w:num>
-  <w:num w:numId="9" w16cid:durableId="1565294413">
+  <w:num w:numId="9">
     <w:abstractNumId w:val="1"/>
   </w:num>
-  <w:num w:numId="10" w16cid:durableId="966933810">
+  <w:num w:numId="10">
     <w:abstractNumId w:val="4"/>
   </w:num>
-  <w:num w:numId="11" w16cid:durableId="1167090325">
+  <w:num w:numId="11">
     <w:abstractNumId w:val="6"/>
   </w:num>
-  <w:num w:numId="12" w16cid:durableId="1358968873">
+  <w:num w:numId="12">
     <w:abstractNumId w:val="5"/>
   </w:num>
-  <w:num w:numId="13" w16cid:durableId="2043896365">
+  <w:num w:numId="13">
     <w:abstractNumId w:val="9"/>
   </w:num>
   <w:numIdMacAtCleanup w:val="13"/>
@@ -6677,7 +6976,7 @@
 </file>
 
 <file path=word/styles.xml><?xml version="1.0" encoding="utf-8"?>
-<w:styles xmlns:mc="http://schemas.openxmlformats.org/markup-compatibility/2006" xmlns:r="http://schemas.openxmlformats.org/officeDocument/2006/relationships" xmlns:w="http://schemas.openxmlformats.org/wordprocessingml/2006/main" xmlns:w14="http://schemas.microsoft.com/office/word/2010/wordml" xmlns:w15="http://schemas.microsoft.com/office/word/2012/wordml" xmlns:w16cex="http://schemas.microsoft.com/office/word/2018/wordml/cex" xmlns:w16cid="http://schemas.microsoft.com/office/word/2016/wordml/cid" xmlns:w16="http://schemas.microsoft.com/office/word/2018/wordml" xmlns:w16sdtdh="http://schemas.microsoft.com/office/word/2020/wordml/sdtdatahash" xmlns:w16se="http://schemas.microsoft.com/office/word/2015/wordml/symex" mc:Ignorable="w14 w15 w16se w16cid w16 w16cex w16sdtdh">
+<w:styles xmlns:mc="http://schemas.openxmlformats.org/markup-compatibility/2006" xmlns:r="http://schemas.openxmlformats.org/officeDocument/2006/relationships" xmlns:w="http://schemas.openxmlformats.org/wordprocessingml/2006/main" xmlns:w14="http://schemas.microsoft.com/office/word/2010/wordml" xmlns:w15="http://schemas.microsoft.com/office/word/2012/wordml" xmlns:w16se="http://schemas.microsoft.com/office/word/2015/wordml/symex" mc:Ignorable="w14 w15 w16se">
   <w:docDefaults>
     <w:rPrDefault>
       <w:rPr>
@@ -6687,7 +6986,7 @@
     </w:rPrDefault>
     <w:pPrDefault/>
   </w:docDefaults>
-  <w:latentStyles w:defLockedState="0" w:defUIPriority="0" w:defSemiHidden="0" w:defUnhideWhenUsed="0" w:defQFormat="0" w:count="376">
+  <w:latentStyles w:defLockedState="0" w:defUIPriority="0" w:defSemiHidden="0" w:defUnhideWhenUsed="0" w:defQFormat="0" w:count="371">
     <w:lsdException w:name="Normal" w:qFormat="1"/>
     <w:lsdException w:name="heading 1" w:qFormat="1"/>
     <w:lsdException w:name="heading 2" w:qFormat="1"/>
@@ -6968,11 +7267,6 @@
     <w:lsdException w:name="List Table 5 Dark Accent 6" w:uiPriority="50"/>
     <w:lsdException w:name="List Table 6 Colorful Accent 6" w:uiPriority="51"/>
     <w:lsdException w:name="List Table 7 Colorful Accent 6" w:uiPriority="52"/>
-    <w:lsdException w:name="Mention" w:semiHidden="1" w:uiPriority="99" w:unhideWhenUsed="1"/>
-    <w:lsdException w:name="Smart Hyperlink" w:semiHidden="1" w:uiPriority="99" w:unhideWhenUsed="1"/>
-    <w:lsdException w:name="Hashtag" w:semiHidden="1" w:uiPriority="99" w:unhideWhenUsed="1"/>
-    <w:lsdException w:name="Unresolved Mention" w:semiHidden="1" w:uiPriority="99" w:unhideWhenUsed="1"/>
-    <w:lsdException w:name="Smart Link" w:semiHidden="1" w:uiPriority="99" w:unhideWhenUsed="1"/>
   </w:latentStyles>
   <w:style w:type="paragraph" w:default="1" w:styleId="Normal">
     <w:name w:val="Normal"/>
@@ -7977,18 +8271,18 @@
 </file>
 
 <file path=customXml/item2.xml><?xml version="1.0" encoding="utf-8"?>
+<p:properties xmlns:p="http://schemas.microsoft.com/office/2006/metadata/properties" xmlns:xsi="http://www.w3.org/2001/XMLSchema-instance" xmlns:pc="http://schemas.microsoft.com/office/infopath/2007/PartnerControls">
+  <documentManagement/>
+</p:properties>
+</file>
+
+<file path=customXml/item3.xml><?xml version="1.0" encoding="utf-8"?>
 <?mso-contentType ?>
 <FormTemplates xmlns="http://schemas.microsoft.com/sharepoint/v3/contenttype/forms">
   <Display>DocumentLibraryForm</Display>
   <Edit>DocumentLibraryForm</Edit>
   <New>DocumentLibraryForm</New>
 </FormTemplates>
-</file>
-
-<file path=customXml/item3.xml><?xml version="1.0" encoding="utf-8"?>
-<p:properties xmlns:p="http://schemas.microsoft.com/office/2006/metadata/properties" xmlns:xsi="http://www.w3.org/2001/XMLSchema-instance" xmlns:pc="http://schemas.microsoft.com/office/infopath/2007/PartnerControls">
-  <documentManagement/>
-</p:properties>
 </file>
 
 <file path=customXml/itemProps1.xml><?xml version="1.0" encoding="utf-8"?>
@@ -8011,18 +8305,18 @@
 </file>
 
 <file path=customXml/itemProps2.xml><?xml version="1.0" encoding="utf-8"?>
-<ds:datastoreItem xmlns:ds="http://schemas.openxmlformats.org/officeDocument/2006/customXml" ds:itemID="{1CC9A027-9140-4C55-A5D0-C4F935AF4EC8}">
-  <ds:schemaRefs>
-    <ds:schemaRef ds:uri="http://schemas.microsoft.com/sharepoint/v3/contenttype/forms"/>
-  </ds:schemaRefs>
-</ds:datastoreItem>
-</file>
-
-<file path=customXml/itemProps3.xml><?xml version="1.0" encoding="utf-8"?>
 <ds:datastoreItem xmlns:ds="http://schemas.openxmlformats.org/officeDocument/2006/customXml" ds:itemID="{996F0FBA-2996-487E-B7C1-784F04C7FD8C}">
   <ds:schemaRefs>
     <ds:schemaRef ds:uri="http://schemas.microsoft.com/office/2006/metadata/properties"/>
     <ds:schemaRef ds:uri="http://schemas.microsoft.com/office/infopath/2007/PartnerControls"/>
   </ds:schemaRefs>
 </ds:datastoreItem>
+</file>
+
+<file path=customXml/itemProps3.xml><?xml version="1.0" encoding="utf-8"?>
+<ds:datastoreItem xmlns:ds="http://schemas.openxmlformats.org/officeDocument/2006/customXml" ds:itemID="{1CC9A027-9140-4C55-A5D0-C4F935AF4EC8}">
+  <ds:schemaRefs>
+    <ds:schemaRef ds:uri="http://schemas.microsoft.com/sharepoint/v3/contenttype/forms"/>
+  </ds:schemaRefs>
+</ds:datastoreItem>
 </file>
</xml_diff>